<commit_message>
Financial Report 2 Finalised
</commit_message>
<xml_diff>
--- a/Documents/Finance/Financial Report 2 Submission/Financial Report 2.docx
+++ b/Documents/Finance/Financial Report 2 Submission/Financial Report 2.docx
@@ -2505,12 +2505,14 @@
                                 <w:b/>
                               </w:rPr>
                             </w:pPr>
+                            <w:proofErr w:type="gramStart"/>
                             <w:r>
                               <w:rPr>
                                 <w:b/>
                               </w:rPr>
                               <w:t>x</w:t>
                             </w:r>
+                            <w:proofErr w:type="gramEnd"/>
                           </w:p>
                         </w:txbxContent>
                       </wps:txbx>
@@ -2631,7 +2633,10 @@
         <w:t xml:space="preserve"> H</w:t>
       </w:r>
       <w:r>
-        <w:t>as fully achieved its objectives and technical goals for the period;</w:t>
+        <w:t>as fully achieved its objectives and</w:t>
+      </w:r>
+      <w:r>
+        <w:t xml:space="preserve"> technical goals for the period</w:t>
       </w:r>
     </w:p>
     <w:p>
@@ -2706,7 +2711,10 @@
         <w:t xml:space="preserve"> </w:t>
       </w:r>
       <w:r>
-        <w:t>Has achieved most of its objectives and technical goals for the period with relatively minor deviations;</w:t>
+        <w:t>Has achieved most of its objectives and technical goals for the period w</w:t>
+      </w:r>
+      <w:r>
+        <w:t>ith relatively minor deviations</w:t>
       </w:r>
     </w:p>
     <w:p>
@@ -2780,7 +2788,10 @@
         <w:t xml:space="preserve"> </w:t>
       </w:r>
       <w:r>
-        <w:t>Has failed to achieve critical objectives and/or is not at all on schedule.</w:t>
+        <w:t>Has failed to achieve critical objectives a</w:t>
+      </w:r>
+      <w:r>
+        <w:t>nd/or is not at all on schedule</w:t>
       </w:r>
     </w:p>
     <w:p>
@@ -2796,7 +2807,13 @@
     </w:p>
     <w:p>
       <w:r>
-        <w:t>All Group members have declared to have verified their status</w:t>
+        <w:t xml:space="preserve">All Group members have declared to </w:t>
+      </w:r>
+      <w:r>
+        <w:t>verify</w:t>
+      </w:r>
+      <w:r>
+        <w:t xml:space="preserve"> their status</w:t>
       </w:r>
       <w:r>
         <w:t xml:space="preserve"> through meeting and timesheets</w:t>
@@ -3124,7 +3141,19 @@
     </w:p>
     <w:p>
       <w:r>
-        <w:t>Spoon is a custom software developer providing new, innovative and useful food-based software solutions. Our company will produce a product under the name of ‘e-Cook’ which is an interactive cookbook software for students that can display recipes with text, video and audio instructions. The processing power of modern consumer technology is able to compile all of this functionality into a single software product, the user interface will represent the simple and simplicity that cooking for yourself should represent.</w:t>
+        <w:t>Spoon is a custom software developer providing new, innovative and useful food-based software solutions. Our company will produce a product under the name of ‘e-</w:t>
+      </w:r>
+      <w:r>
+        <w:t>Cook’, which</w:t>
+      </w:r>
+      <w:r>
+        <w:t xml:space="preserve"> is </w:t>
+      </w:r>
+      <w:r>
+        <w:t>an interactive</w:t>
+      </w:r>
+      <w:r>
+        <w:t xml:space="preserve"> cookbook software for students that can display recipes with text, video and audio instructions. The processing power of modern consumer technology is able to compile all of this functionality into a single software product, the user interface will represent the simple and simplicity that cooking for yourself should represent.</w:t>
       </w:r>
     </w:p>
     <w:p>
@@ -3397,6 +3426,7 @@
     </w:p>
     <w:p>
       <w:pPr>
+        <w:ind w:firstLine="0"/>
         <w:rPr>
           <w:lang w:val="en-IN"/>
         </w:rPr>
@@ -3439,6 +3469,7 @@
     </w:p>
     <w:p>
       <w:pPr>
+        <w:ind w:firstLine="0"/>
         <w:rPr>
           <w:lang w:val="en-IN"/>
         </w:rPr>
@@ -3452,6 +3483,7 @@
     </w:p>
     <w:p>
       <w:pPr>
+        <w:ind w:firstLine="0"/>
         <w:rPr>
           <w:lang w:val="en-IN"/>
         </w:rPr>
@@ -3460,7 +3492,7 @@
         <w:rPr>
           <w:lang w:val="en-IN"/>
         </w:rPr>
-        <w:t xml:space="preserve"> A weekly review system has been introduced for every employee to review the previous week’s work and outline the tasks to be achieved in the next week. As a result of this, the Utilities Manager will submit his report to the Software Manager, the Marketing Manager will submit his report to the Finance Manager.</w:t>
+        <w:t>A weekly review system has been introduced for every employee to review the previous week’s work and outline the tasks to be achieved in the next week. As a result of this, the Utilities Manager will submit his report to the Software Manager, the Marketing Manager will submit his report to the Finance Manager.</w:t>
       </w:r>
     </w:p>
     <w:p>
@@ -3606,6 +3638,7 @@
     </w:p>
     <w:p>
       <w:pPr>
+        <w:ind w:firstLine="0"/>
         <w:rPr>
           <w:lang w:val="en-IN"/>
         </w:rPr>
@@ -3648,6 +3681,7 @@
     </w:p>
     <w:p>
       <w:pPr>
+        <w:ind w:firstLine="0"/>
         <w:rPr>
           <w:lang w:val="en-IN"/>
         </w:rPr>
@@ -3661,6 +3695,7 @@
     </w:p>
     <w:p>
       <w:pPr>
+        <w:ind w:firstLine="0"/>
         <w:rPr>
           <w:lang w:val="en-IN"/>
         </w:rPr>
@@ -3694,6 +3729,9 @@
       <w:bookmarkEnd w:id="25"/>
     </w:p>
     <w:p>
+      <w:pPr>
+        <w:ind w:firstLine="0"/>
+      </w:pPr>
       <w:r>
         <w:t>All groups were contacted for contract agreements. The talks for this fell through with the two groups that the company was hoping to agree with. Spoon finally signed contracts with the other two groups. The deadline for the receiving the Audio Module and providing the Image Module to Group 4 is 7</w:t>
       </w:r>
@@ -3713,7 +3751,15 @@
         <w:t>th</w:t>
       </w:r>
       <w:r>
-        <w:t xml:space="preserve"> May, 2014.</w:t>
+        <w:t xml:space="preserve"> </w:t>
+      </w:r>
+      <w:proofErr w:type="gramStart"/>
+      <w:r>
+        <w:t>May,</w:t>
+      </w:r>
+      <w:proofErr w:type="gramEnd"/>
+      <w:r>
+        <w:t xml:space="preserve"> 2014.</w:t>
       </w:r>
     </w:p>
     <w:p>
@@ -4049,13 +4095,23 @@
               </w:rPr>
               <w:t xml:space="preserve">Project Manager, Software Manager, </w:t>
             </w:r>
-            <w:r>
-              <w:rPr>
-                <w:rFonts w:asciiTheme="majorHAnsi" w:hAnsiTheme="majorHAnsi"/>
-                <w:sz w:val="21"/>
-                <w:szCs w:val="21"/>
-              </w:rPr>
-              <w:t xml:space="preserve">Dep </w:t>
+            <w:proofErr w:type="spellStart"/>
+            <w:r>
+              <w:rPr>
+                <w:rFonts w:asciiTheme="majorHAnsi" w:hAnsiTheme="majorHAnsi"/>
+                <w:sz w:val="21"/>
+                <w:szCs w:val="21"/>
+              </w:rPr>
+              <w:t>Dep</w:t>
+            </w:r>
+            <w:proofErr w:type="spellEnd"/>
+            <w:r>
+              <w:rPr>
+                <w:rFonts w:asciiTheme="majorHAnsi" w:hAnsiTheme="majorHAnsi"/>
+                <w:sz w:val="21"/>
+                <w:szCs w:val="21"/>
+              </w:rPr>
+              <w:t xml:space="preserve"> </w:t>
             </w:r>
             <w:r>
               <w:rPr>
@@ -6538,7 +6594,15 @@
         <w:outlineLvl w:val="0"/>
       </w:pPr>
       <w:r>
-        <w:t>The company cost of providing the resources to carry-out its current, day to day operations reduced by approximately 17.88% to £2835.77 in week 8. The decrease was driven primarily by low payments for Utilities, IT Infrastructure and Security expenses due to a reduced financial period. The other contributing factor is the unsynchronised resources payment deadlines.</w:t>
+        <w:t xml:space="preserve">The company cost of providing the resources to </w:t>
+      </w:r>
+      <w:proofErr w:type="gramStart"/>
+      <w:r>
+        <w:t>carry-out</w:t>
+      </w:r>
+      <w:proofErr w:type="gramEnd"/>
+      <w:r>
+        <w:t xml:space="preserve"> its current, day to day operations reduced by approximately 17.88% to £2835.77 in week 8. The decrease was driven primarily by low payments for Utilities, IT Infrastructure and Security expenses due to a reduced financial period. The other contributing factor is the unsynchronised resources payment deadlines.</w:t>
       </w:r>
     </w:p>
     <w:p/>
@@ -7005,7 +7069,7 @@
                 <w:sz w:val="21"/>
                 <w:szCs w:val="21"/>
               </w:rPr>
-              <w:t>1898.1</w:t>
+              <w:t>2539.77</w:t>
             </w:r>
           </w:p>
         </w:tc>
@@ -7118,7 +7182,7 @@
                 <w:sz w:val="21"/>
                 <w:szCs w:val="21"/>
               </w:rPr>
-              <w:t>-</w:t>
+              <w:t>200.00</w:t>
             </w:r>
           </w:p>
         </w:tc>
@@ -7147,7 +7211,36 @@
                 <w:sz w:val="21"/>
                 <w:szCs w:val="21"/>
               </w:rPr>
-              <w:t>No payment due until week 10</w:t>
+              <w:t>Payments for wee</w:t>
+            </w:r>
+            <w:bookmarkStart w:id="37" w:name="_GoBack"/>
+            <w:bookmarkEnd w:id="37"/>
+            <w:r>
+              <w:rPr>
+                <w:rFonts w:cs="Times New Roman"/>
+                <w:iCs/>
+                <w:sz w:val="21"/>
+                <w:szCs w:val="21"/>
+              </w:rPr>
+              <w:t xml:space="preserve">ks 7 </w:t>
+            </w:r>
+            <w:r>
+              <w:rPr>
+                <w:rFonts w:cs="Times New Roman"/>
+                <w:iCs/>
+                <w:sz w:val="21"/>
+                <w:szCs w:val="21"/>
+              </w:rPr>
+              <w:t xml:space="preserve">and </w:t>
+            </w:r>
+            <w:r>
+              <w:rPr>
+                <w:rFonts w:cs="Times New Roman"/>
+                <w:iCs/>
+                <w:sz w:val="21"/>
+                <w:szCs w:val="21"/>
+              </w:rPr>
+              <w:t>8</w:t>
             </w:r>
           </w:p>
         </w:tc>
@@ -7231,10 +7324,8 @@
                 <w:sz w:val="21"/>
                 <w:szCs w:val="21"/>
               </w:rPr>
-              <w:t>-</w:t>
-            </w:r>
-            <w:bookmarkStart w:id="37" w:name="_GoBack"/>
-            <w:bookmarkEnd w:id="37"/>
+              <w:t>100.00</w:t>
+            </w:r>
           </w:p>
         </w:tc>
         <w:tc>
@@ -7261,7 +7352,16 @@
                 <w:sz w:val="21"/>
                 <w:szCs w:val="21"/>
               </w:rPr>
-              <w:t>No payment due until week 10</w:t>
+              <w:t>Payments for weeks 7</w:t>
+            </w:r>
+            <w:r>
+              <w:rPr>
+                <w:rFonts w:cs="Times New Roman"/>
+                <w:iCs/>
+                <w:sz w:val="21"/>
+                <w:szCs w:val="21"/>
+              </w:rPr>
+              <w:t xml:space="preserve"> and 8</w:t>
             </w:r>
           </w:p>
         </w:tc>
@@ -7290,7 +7390,13 @@
         <w:ind w:firstLine="0"/>
       </w:pPr>
       <w:r>
-        <w:t xml:space="preserve">The management section of the financial report now includes the current progress of Spoon, this includes activities undertaken by each team and all deliverables to date. The buisness plan has been updated with the current weekly costs </w:t>
+        <w:t xml:space="preserve">The management section of the financial report now includes the current progress of Spoon, this includes activities undertaken by each team and all deliverables to date. The </w:t>
+      </w:r>
+      <w:r>
+        <w:t>business</w:t>
+      </w:r>
+      <w:r>
+        <w:t xml:space="preserve"> plan has been updated with the current weekly costs </w:t>
       </w:r>
       <w:r>
         <w:t>evoked</w:t>
@@ -7647,7 +7753,13 @@
             <w:rPr>
               <w:rFonts w:ascii="Cambria Math" w:hAnsi="Cambria Math"/>
             </w:rPr>
-            <m:t xml:space="preserve">Overhead recovery rate, £/ hr = </m:t>
+            <m:t>Overhead recovery r</m:t>
+          </m:r>
+          <m:r>
+            <w:rPr>
+              <w:rFonts w:ascii="Cambria Math" w:hAnsi="Cambria Math"/>
+            </w:rPr>
+            <m:t xml:space="preserve">ate, £/ hr = </m:t>
           </m:r>
           <m:f>
             <m:fPr>
@@ -7765,7 +7877,15 @@
     </w:p>
     <w:p>
       <w:r>
-        <w:t>NS = No. of staff</w:t>
+        <w:t xml:space="preserve">NS = No. </w:t>
+      </w:r>
+      <w:proofErr w:type="gramStart"/>
+      <w:r>
+        <w:t>of</w:t>
+      </w:r>
+      <w:proofErr w:type="gramEnd"/>
+      <w:r>
+        <w:t xml:space="preserve"> staff</w:t>
       </w:r>
     </w:p>
     <w:p>
@@ -7873,13 +7993,19 @@
         <w:t>erestimated by an average of £229</w:t>
       </w:r>
       <w:r>
-        <w:t xml:space="preserve"> so far looking at the past two weeks for this financial report. For the next few week</w:t>
-      </w:r>
-      <w:r>
-        <w:t>the work l</w:t>
-      </w:r>
-      <w:r>
-        <w:t>oad should flatten out evenly across</w:t>
+        <w:t xml:space="preserve"> so far looking at the past two weeks for this financial report. For the next few </w:t>
+      </w:r>
+      <w:r>
+        <w:t xml:space="preserve">weeks </w:t>
+      </w:r>
+      <w:r>
+        <w:t xml:space="preserve">the </w:t>
+      </w:r>
+      <w:r>
+        <w:t>workload</w:t>
+      </w:r>
+      <w:r>
+        <w:t xml:space="preserve"> should flatten out evenly across</w:t>
       </w:r>
       <w:r>
         <w:t xml:space="preserve"> the team. </w:t>
@@ -8007,12 +8133,14 @@
         <w:i/>
       </w:rPr>
     </w:pPr>
+    <w:proofErr w:type="spellStart"/>
     <w:r>
       <w:rPr>
         <w:i/>
       </w:rPr>
       <w:t>SWEng</w:t>
     </w:r>
+    <w:proofErr w:type="spellEnd"/>
     <w:r>
       <w:rPr>
         <w:i/>
@@ -8055,12 +8183,14 @@
     <w:pPr>
       <w:pStyle w:val="Footer"/>
     </w:pPr>
+    <w:proofErr w:type="spellStart"/>
     <w:r>
       <w:rPr>
         <w:i/>
       </w:rPr>
       <w:t>SWEng</w:t>
     </w:r>
+    <w:proofErr w:type="spellEnd"/>
     <w:r>
       <w:rPr>
         <w:i/>
@@ -16545,7 +16675,7 @@
   <a:extraClrSchemeLst/>
   <a:extLst>
     <a:ext uri="{05A4C25C-085E-4340-85A3-A5531E510DB2}">
-      <thm15:themeFamily xmlns="" xmlns:thm15="http://schemas.microsoft.com/office/thememl/2012/main" name="Vapor Trail" id="{4FDF2955-7D9C-493C-B9F9-C205151B46CD}" vid="{8F31A783-2159-4870-BC29-2BA7D038EA44}"/>
+      <thm15:themeFamily xmlns:thm15="http://schemas.microsoft.com/office/thememl/2012/main" xmlns="" name="Vapor Trail" id="{4FDF2955-7D9C-493C-B9F9-C205151B46CD}" vid="{8F31A783-2159-4870-BC29-2BA7D038EA44}"/>
     </a:ext>
   </a:extLst>
 </a:theme>
@@ -16556,7 +16686,7 @@
 </file>
 
 <file path=customXml/itemProps1.xml><?xml version="1.0" encoding="utf-8"?>
-<ds:datastoreItem xmlns:ds="http://schemas.openxmlformats.org/officeDocument/2006/customXml" ds:itemID="{3C34C52E-2C50-304E-9E29-E15B41C270C9}">
+<ds:datastoreItem xmlns:ds="http://schemas.openxmlformats.org/officeDocument/2006/customXml" ds:itemID="{0DBA827C-2CE1-2B46-B04A-D0415D394415}">
   <ds:schemaRefs>
     <ds:schemaRef ds:uri="http://schemas.openxmlformats.org/officeDocument/2006/bibliography"/>
   </ds:schemaRefs>

</xml_diff>